<commit_message>
Ajuste actividad clase 12
</commit_message>
<xml_diff>
--- a/clase12/LadyAvila-Clase 12.docx
+++ b/clase12/LadyAvila-Clase 12.docx
@@ -145,19 +145,8 @@
           <w:color w:val="3E3E3E" w:themeColor="text2" w:themeTint="E6"/>
           <w:sz w:val="28"/>
         </w:rPr>
-        <w:t xml:space="preserve">¿Cuáles son los procesos típicos de </w:t>
-      </w:r>
-      <w:proofErr w:type="spellStart"/>
-      <w:r>
-        <w:rPr>
-          <w:rFonts w:eastAsiaTheme="minorEastAsia"/>
-          <w:iCs/>
-          <w:color w:val="3E3E3E" w:themeColor="text2" w:themeTint="E6"/>
-          <w:sz w:val="28"/>
-        </w:rPr>
-        <w:t>Linux?</w:t>
-      </w:r>
-      <w:proofErr w:type="spellEnd"/>
+        <w:t>¿Cuáles son los procesos típicos de Linux?</w:t>
+      </w:r>
     </w:p>
     <w:p>
       <w:pPr>
@@ -300,8 +289,331 @@
         </w:drawing>
       </w:r>
     </w:p>
+    <w:p/>
+    <w:p>
+      <w:pPr>
+        <w:pStyle w:val="Cita"/>
+      </w:pPr>
+    </w:p>
+    <w:p>
+      <w:pPr>
+        <w:pStyle w:val="Ttulo2"/>
+      </w:pPr>
+      <w:r>
+        <w:lastRenderedPageBreak/>
+        <w:t>Paso 1</w:t>
+      </w:r>
+    </w:p>
+    <w:p>
+      <w:r>
+        <w:rPr>
+          <w:noProof/>
+        </w:rPr>
+        <w:drawing>
+          <wp:inline distT="0" distB="0" distL="0" distR="0" wp14:anchorId="4EB9706E" wp14:editId="31A6F586">
+            <wp:extent cx="4267200" cy="3458590"/>
+            <wp:effectExtent l="0" t="0" r="0" b="0"/>
+            <wp:docPr id="2" name="Imagen 2" descr="Captura de pantalla de computadora&#10;&#10;Descripción generada automáticamente"/>
+            <wp:cNvGraphicFramePr>
+              <a:graphicFrameLocks xmlns:a="http://schemas.openxmlformats.org/drawingml/2006/main" noChangeAspect="1"/>
+            </wp:cNvGraphicFramePr>
+            <a:graphic xmlns:a="http://schemas.openxmlformats.org/drawingml/2006/main">
+              <a:graphicData uri="http://schemas.openxmlformats.org/drawingml/2006/picture">
+                <pic:pic xmlns:pic="http://schemas.openxmlformats.org/drawingml/2006/picture">
+                  <pic:nvPicPr>
+                    <pic:cNvPr id="2" name="Imagen 2" descr="Captura de pantalla de computadora&#10;&#10;Descripción generada automáticamente"/>
+                    <pic:cNvPicPr/>
+                  </pic:nvPicPr>
+                  <pic:blipFill>
+                    <a:blip r:embed="rId8" cstate="print">
+                      <a:extLst>
+                        <a:ext uri="{28A0092B-C50C-407E-A947-70E740481C1C}">
+                          <a14:useLocalDpi xmlns:a14="http://schemas.microsoft.com/office/drawing/2010/main" val="0"/>
+                        </a:ext>
+                      </a:extLst>
+                    </a:blip>
+                    <a:stretch>
+                      <a:fillRect/>
+                    </a:stretch>
+                  </pic:blipFill>
+                  <pic:spPr>
+                    <a:xfrm>
+                      <a:off x="0" y="0"/>
+                      <a:ext cx="4313342" cy="3495988"/>
+                    </a:xfrm>
+                    <a:prstGeom prst="rect">
+                      <a:avLst/>
+                    </a:prstGeom>
+                  </pic:spPr>
+                </pic:pic>
+              </a:graphicData>
+            </a:graphic>
+          </wp:inline>
+        </w:drawing>
+      </w:r>
+    </w:p>
+    <w:p>
+      <w:pPr>
+        <w:pStyle w:val="Ttulo2"/>
+      </w:pPr>
+      <w:r>
+        <w:t xml:space="preserve">Paso </w:t>
+      </w:r>
+      <w:r>
+        <w:t>2</w:t>
+      </w:r>
+    </w:p>
+    <w:p>
+      <w:r>
+        <w:rPr>
+          <w:noProof/>
+        </w:rPr>
+        <w:drawing>
+          <wp:inline distT="0" distB="0" distL="0" distR="0" wp14:anchorId="2BFCC8FF" wp14:editId="6EA201A0">
+            <wp:extent cx="4262179" cy="3437467"/>
+            <wp:effectExtent l="0" t="0" r="5080" b="4445"/>
+            <wp:docPr id="3" name="Imagen 3" descr="Texto&#10;&#10;Descripción generada automáticamente con confianza baja"/>
+            <wp:cNvGraphicFramePr>
+              <a:graphicFrameLocks xmlns:a="http://schemas.openxmlformats.org/drawingml/2006/main" noChangeAspect="1"/>
+            </wp:cNvGraphicFramePr>
+            <a:graphic xmlns:a="http://schemas.openxmlformats.org/drawingml/2006/main">
+              <a:graphicData uri="http://schemas.openxmlformats.org/drawingml/2006/picture">
+                <pic:pic xmlns:pic="http://schemas.openxmlformats.org/drawingml/2006/picture">
+                  <pic:nvPicPr>
+                    <pic:cNvPr id="3" name="Imagen 3" descr="Texto&#10;&#10;Descripción generada automáticamente con confianza baja"/>
+                    <pic:cNvPicPr/>
+                  </pic:nvPicPr>
+                  <pic:blipFill>
+                    <a:blip r:embed="rId9" cstate="print">
+                      <a:extLst>
+                        <a:ext uri="{28A0092B-C50C-407E-A947-70E740481C1C}">
+                          <a14:useLocalDpi xmlns:a14="http://schemas.microsoft.com/office/drawing/2010/main" val="0"/>
+                        </a:ext>
+                      </a:extLst>
+                    </a:blip>
+                    <a:stretch>
+                      <a:fillRect/>
+                    </a:stretch>
+                  </pic:blipFill>
+                  <pic:spPr>
+                    <a:xfrm>
+                      <a:off x="0" y="0"/>
+                      <a:ext cx="4262179" cy="3437467"/>
+                    </a:xfrm>
+                    <a:prstGeom prst="rect">
+                      <a:avLst/>
+                    </a:prstGeom>
+                  </pic:spPr>
+                </pic:pic>
+              </a:graphicData>
+            </a:graphic>
+          </wp:inline>
+        </w:drawing>
+      </w:r>
+    </w:p>
+    <w:p>
+      <w:pPr>
+        <w:pStyle w:val="Ttulo2"/>
+      </w:pPr>
+      <w:r>
+        <w:lastRenderedPageBreak/>
+        <w:t xml:space="preserve">Paso </w:t>
+      </w:r>
+      <w:r>
+        <w:t>3</w:t>
+      </w:r>
+    </w:p>
+    <w:p>
+      <w:r>
+        <w:rPr>
+          <w:noProof/>
+        </w:rPr>
+        <w:drawing>
+          <wp:inline distT="0" distB="0" distL="0" distR="0" wp14:anchorId="26D79BE0" wp14:editId="4B6A6439">
+            <wp:extent cx="4164038" cy="3403600"/>
+            <wp:effectExtent l="0" t="0" r="1905" b="0"/>
+            <wp:docPr id="4" name="Imagen 4" descr="Texto&#10;&#10;Descripción generada automáticamente"/>
+            <wp:cNvGraphicFramePr>
+              <a:graphicFrameLocks xmlns:a="http://schemas.openxmlformats.org/drawingml/2006/main" noChangeAspect="1"/>
+            </wp:cNvGraphicFramePr>
+            <a:graphic xmlns:a="http://schemas.openxmlformats.org/drawingml/2006/main">
+              <a:graphicData uri="http://schemas.openxmlformats.org/drawingml/2006/picture">
+                <pic:pic xmlns:pic="http://schemas.openxmlformats.org/drawingml/2006/picture">
+                  <pic:nvPicPr>
+                    <pic:cNvPr id="4" name="Imagen 4" descr="Texto&#10;&#10;Descripción generada automáticamente"/>
+                    <pic:cNvPicPr/>
+                  </pic:nvPicPr>
+                  <pic:blipFill>
+                    <a:blip r:embed="rId10" cstate="print">
+                      <a:extLst>
+                        <a:ext uri="{28A0092B-C50C-407E-A947-70E740481C1C}">
+                          <a14:useLocalDpi xmlns:a14="http://schemas.microsoft.com/office/drawing/2010/main" val="0"/>
+                        </a:ext>
+                      </a:extLst>
+                    </a:blip>
+                    <a:stretch>
+                      <a:fillRect/>
+                    </a:stretch>
+                  </pic:blipFill>
+                  <pic:spPr>
+                    <a:xfrm>
+                      <a:off x="0" y="0"/>
+                      <a:ext cx="4210998" cy="3441984"/>
+                    </a:xfrm>
+                    <a:prstGeom prst="rect">
+                      <a:avLst/>
+                    </a:prstGeom>
+                  </pic:spPr>
+                </pic:pic>
+              </a:graphicData>
+            </a:graphic>
+          </wp:inline>
+        </w:drawing>
+      </w:r>
+    </w:p>
+    <w:p>
+      <w:pPr>
+        <w:pStyle w:val="Ttulo2"/>
+      </w:pPr>
+      <w:r>
+        <w:t xml:space="preserve">Paso </w:t>
+      </w:r>
+      <w:r>
+        <w:t>4</w:t>
+      </w:r>
+    </w:p>
+    <w:p>
+      <w:r>
+        <w:rPr>
+          <w:noProof/>
+        </w:rPr>
+        <w:drawing>
+          <wp:inline distT="0" distB="0" distL="0" distR="0" wp14:anchorId="37AAB060" wp14:editId="66A3B4A5">
+            <wp:extent cx="4026352" cy="3276600"/>
+            <wp:effectExtent l="0" t="0" r="0" b="0"/>
+            <wp:docPr id="5" name="Imagen 5" descr="Texto&#10;&#10;Descripción generada automáticamente"/>
+            <wp:cNvGraphicFramePr>
+              <a:graphicFrameLocks xmlns:a="http://schemas.openxmlformats.org/drawingml/2006/main" noChangeAspect="1"/>
+            </wp:cNvGraphicFramePr>
+            <a:graphic xmlns:a="http://schemas.openxmlformats.org/drawingml/2006/main">
+              <a:graphicData uri="http://schemas.openxmlformats.org/drawingml/2006/picture">
+                <pic:pic xmlns:pic="http://schemas.openxmlformats.org/drawingml/2006/picture">
+                  <pic:nvPicPr>
+                    <pic:cNvPr id="5" name="Imagen 5" descr="Texto&#10;&#10;Descripción generada automáticamente"/>
+                    <pic:cNvPicPr/>
+                  </pic:nvPicPr>
+                  <pic:blipFill>
+                    <a:blip r:embed="rId11" cstate="print">
+                      <a:extLst>
+                        <a:ext uri="{28A0092B-C50C-407E-A947-70E740481C1C}">
+                          <a14:useLocalDpi xmlns:a14="http://schemas.microsoft.com/office/drawing/2010/main" val="0"/>
+                        </a:ext>
+                      </a:extLst>
+                    </a:blip>
+                    <a:stretch>
+                      <a:fillRect/>
+                    </a:stretch>
+                  </pic:blipFill>
+                  <pic:spPr>
+                    <a:xfrm>
+                      <a:off x="0" y="0"/>
+                      <a:ext cx="4082284" cy="3322117"/>
+                    </a:xfrm>
+                    <a:prstGeom prst="rect">
+                      <a:avLst/>
+                    </a:prstGeom>
+                  </pic:spPr>
+                </pic:pic>
+              </a:graphicData>
+            </a:graphic>
+          </wp:inline>
+        </w:drawing>
+      </w:r>
+    </w:p>
+    <w:p>
+      <w:pPr>
+        <w:pStyle w:val="Ttulo2"/>
+      </w:pPr>
+      <w:r>
+        <w:lastRenderedPageBreak/>
+        <w:t xml:space="preserve">Paso </w:t>
+      </w:r>
+      <w:r>
+        <w:t>5</w:t>
+      </w:r>
+    </w:p>
+    <w:p>
+      <w:r>
+        <w:rPr>
+          <w:noProof/>
+        </w:rPr>
+        <w:drawing>
+          <wp:inline distT="0" distB="0" distL="0" distR="0" wp14:anchorId="3EA7904D" wp14:editId="113C29BC">
+            <wp:extent cx="4097867" cy="3390714"/>
+            <wp:effectExtent l="0" t="0" r="4445" b="635"/>
+            <wp:docPr id="6" name="Imagen 6" descr="Texto&#10;&#10;Descripción generada automáticamente"/>
+            <wp:cNvGraphicFramePr>
+              <a:graphicFrameLocks xmlns:a="http://schemas.openxmlformats.org/drawingml/2006/main" noChangeAspect="1"/>
+            </wp:cNvGraphicFramePr>
+            <a:graphic xmlns:a="http://schemas.openxmlformats.org/drawingml/2006/main">
+              <a:graphicData uri="http://schemas.openxmlformats.org/drawingml/2006/picture">
+                <pic:pic xmlns:pic="http://schemas.openxmlformats.org/drawingml/2006/picture">
+                  <pic:nvPicPr>
+                    <pic:cNvPr id="6" name="Imagen 6" descr="Texto&#10;&#10;Descripción generada automáticamente"/>
+                    <pic:cNvPicPr/>
+                  </pic:nvPicPr>
+                  <pic:blipFill>
+                    <a:blip r:embed="rId12" cstate="print">
+                      <a:extLst>
+                        <a:ext uri="{28A0092B-C50C-407E-A947-70E740481C1C}">
+                          <a14:useLocalDpi xmlns:a14="http://schemas.microsoft.com/office/drawing/2010/main" val="0"/>
+                        </a:ext>
+                      </a:extLst>
+                    </a:blip>
+                    <a:stretch>
+                      <a:fillRect/>
+                    </a:stretch>
+                  </pic:blipFill>
+                  <pic:spPr>
+                    <a:xfrm>
+                      <a:off x="0" y="0"/>
+                      <a:ext cx="4148510" cy="3432618"/>
+                    </a:xfrm>
+                    <a:prstGeom prst="rect">
+                      <a:avLst/>
+                    </a:prstGeom>
+                  </pic:spPr>
+                </pic:pic>
+              </a:graphicData>
+            </a:graphic>
+          </wp:inline>
+        </w:drawing>
+      </w:r>
+    </w:p>
+    <w:p>
+      <w:pPr>
+        <w:pStyle w:val="Ttulo2"/>
+      </w:pPr>
+      <w:r>
+        <w:t>Observación:</w:t>
+      </w:r>
+    </w:p>
+    <w:p>
+      <w:r>
+        <w:t xml:space="preserve">Según lo que se puede observar al hacer la instalación de estos comandos, es que puedo agregar una gráfica en esta terminal. Podemos visualizar una vaca </w:t>
+      </w:r>
+      <w:r>
+        <w:tab/>
+        <w:t>que envía un mensaje con el que acompañamos el</w:t>
+      </w:r>
+      <w:r>
+        <w:t xml:space="preserve"> comando. Son unos programas sencillos que dan un poco de interactividad la máquina y no la dejan plana y aburrida.</w:t>
+      </w:r>
+    </w:p>
+    <w:p/>
+    <w:p/>
     <w:sectPr>
-      <w:footerReference w:type="default" r:id="rId8"/>
+      <w:footerReference w:type="default" r:id="rId13"/>
       <w:pgSz w:w="11907" w:h="16839"/>
       <w:pgMar w:top="1440" w:right="1080" w:bottom="1829" w:left="1080" w:header="720" w:footer="792" w:gutter="0"/>
       <w:cols w:space="720"/>
@@ -1153,6 +1465,7 @@
     <w:lsdException w:name="HTML Sample" w:semiHidden="1" w:unhideWhenUsed="1"/>
     <w:lsdException w:name="HTML Typewriter" w:semiHidden="1" w:unhideWhenUsed="1"/>
     <w:lsdException w:name="HTML Variable" w:semiHidden="1" w:unhideWhenUsed="1"/>
+    <w:lsdException w:name="Normal Table" w:semiHidden="1" w:unhideWhenUsed="1"/>
     <w:lsdException w:name="annotation subject" w:semiHidden="1" w:unhideWhenUsed="1"/>
     <w:lsdException w:name="No List" w:semiHidden="1" w:unhideWhenUsed="1"/>
     <w:lsdException w:name="Outline List 1" w:semiHidden="1" w:unhideWhenUsed="1"/>
@@ -1195,8 +1508,11 @@
     <w:lsdException w:name="Table Contemporary" w:semiHidden="1" w:unhideWhenUsed="1"/>
     <w:lsdException w:name="Table Elegant" w:semiHidden="1" w:unhideWhenUsed="1"/>
     <w:lsdException w:name="Table Professional" w:semiHidden="1" w:unhideWhenUsed="1"/>
+    <w:lsdException w:name="Table Subtle 1" w:semiHidden="1" w:unhideWhenUsed="1"/>
     <w:lsdException w:name="Table Subtle 2" w:semiHidden="1" w:unhideWhenUsed="1"/>
     <w:lsdException w:name="Table Web 1" w:semiHidden="1" w:unhideWhenUsed="1"/>
+    <w:lsdException w:name="Table Web 2" w:semiHidden="1" w:unhideWhenUsed="1"/>
+    <w:lsdException w:name="Table Web 3" w:semiHidden="1" w:unhideWhenUsed="1"/>
     <w:lsdException w:name="Balloon Text" w:semiHidden="1" w:unhideWhenUsed="1"/>
     <w:lsdException w:name="Table Grid" w:uiPriority="39"/>
     <w:lsdException w:name="Table Theme" w:semiHidden="1" w:unhideWhenUsed="1"/>

</xml_diff>